<commit_message>
Saved new docs as pdf
</commit_message>
<xml_diff>
--- a/src/assets/docs/docs.docx
+++ b/src/assets/docs/docs.docx
@@ -17,6 +17,8 @@
           <w:szCs w:val="28"/>
         </w:rPr>
       </w:pPr>
+      <w:bookmarkStart w:id="0" w:name="_GoBack"/>
+      <w:bookmarkEnd w:id="0"/>
       <w:r>
         <w:rPr>
           <w:rFonts w:ascii="Times New Roman" w:eastAsiaTheme="minorEastAsia" w:hAnsi="Times New Roman" w:cs="Times New Roman"/>
@@ -403,24 +405,7 @@
           <w:szCs w:val="28"/>
         </w:rPr>
         <w:tab/>
-      </w:r>
-      <w:r>
-        <w:rPr>
-          <w:rFonts w:ascii="Times New Roman" w:eastAsiaTheme="minorEastAsia" w:hAnsi="Times New Roman" w:cs="Times New Roman"/>
-          <w:color w:val="auto"/>
-          <w:sz w:val="28"/>
-          <w:szCs w:val="28"/>
-        </w:rPr>
-        <w:t>Кандидат</w:t>
-      </w:r>
-      <w:r>
-        <w:rPr>
-          <w:rFonts w:ascii="Times New Roman" w:eastAsiaTheme="minorEastAsia" w:hAnsi="Times New Roman" w:cs="Times New Roman"/>
-          <w:color w:val="auto"/>
-          <w:sz w:val="28"/>
-          <w:szCs w:val="28"/>
-        </w:rPr>
-        <w:t>:</w:t>
+        <w:t>Кандидат:</w:t>
       </w:r>
     </w:p>
     <w:p>
@@ -507,17 +492,7 @@
           <w:lang w:val="sr-Cyrl-RS"/>
         </w:rPr>
         <w:tab/>
-        <w:t xml:space="preserve">       </w:t>
-      </w:r>
-      <w:r>
-        <w:rPr>
-          <w:rFonts w:ascii="Times New Roman" w:eastAsiaTheme="minorEastAsia" w:hAnsi="Times New Roman" w:cs="Times New Roman"/>
-          <w:color w:val="auto"/>
-          <w:sz w:val="28"/>
-          <w:szCs w:val="28"/>
-          <w:lang w:val="sr-Cyrl-RS"/>
-        </w:rPr>
-        <w:t>Алекса Берисавац 32-18</w:t>
+        <w:t xml:space="preserve">       Алекса Берисавац 32-18</w:t>
       </w:r>
     </w:p>
     <w:p>
@@ -1317,7 +1292,7 @@
                 <w:noProof/>
                 <w:webHidden/>
               </w:rPr>
-              <w:t>2</w:t>
+              <w:t>4</w:t>
             </w:r>
             <w:r>
               <w:rPr>
@@ -1396,7 +1371,7 @@
                 <w:noProof/>
                 <w:webHidden/>
               </w:rPr>
-              <w:t>2</w:t>
+              <w:t>4</w:t>
             </w:r>
             <w:r>
               <w:rPr>
@@ -1475,7 +1450,7 @@
                 <w:noProof/>
                 <w:webHidden/>
               </w:rPr>
-              <w:t>3</w:t>
+              <w:t>4</w:t>
             </w:r>
             <w:r>
               <w:rPr>
@@ -1539,22 +1514,17 @@
                 <w:noProof/>
                 <w:webHidden/>
               </w:rPr>
-            </w:r>
-            <w:r>
-              <w:rPr>
-                <w:rFonts w:ascii="Times New Roman" w:hAnsi="Times New Roman" w:cs="Times New Roman"/>
-                <w:noProof/>
-                <w:webHidden/>
-              </w:rPr>
               <w:fldChar w:fldCharType="separate"/>
             </w:r>
             <w:r>
               <w:rPr>
                 <w:rFonts w:ascii="Times New Roman" w:hAnsi="Times New Roman" w:cs="Times New Roman"/>
-                <w:noProof/>
-                <w:webHidden/>
-              </w:rPr>
-              <w:t>3</w:t>
+                <w:b/>
+                <w:bCs/>
+                <w:noProof/>
+                <w:webHidden/>
+              </w:rPr>
+              <w:t>Error! Bookmark not defined.</w:t>
             </w:r>
             <w:r>
               <w:rPr>
@@ -1633,7 +1603,7 @@
                 <w:noProof/>
                 <w:webHidden/>
               </w:rPr>
-              <w:t>4</w:t>
+              <w:t>6</w:t>
             </w:r>
             <w:r>
               <w:rPr>
@@ -1712,7 +1682,7 @@
                 <w:noProof/>
                 <w:webHidden/>
               </w:rPr>
-              <w:t>4</w:t>
+              <w:t>6</w:t>
             </w:r>
             <w:r>
               <w:rPr>
@@ -1791,7 +1761,7 @@
                 <w:noProof/>
                 <w:webHidden/>
               </w:rPr>
-              <w:t>4</w:t>
+              <w:t>7</w:t>
             </w:r>
             <w:r>
               <w:rPr>
@@ -1870,7 +1840,7 @@
                 <w:noProof/>
                 <w:webHidden/>
               </w:rPr>
-              <w:t>5</w:t>
+              <w:t>7</w:t>
             </w:r>
             <w:r>
               <w:rPr>
@@ -1949,7 +1919,7 @@
                 <w:noProof/>
                 <w:webHidden/>
               </w:rPr>
-              <w:t>7</w:t>
+              <w:t>9</w:t>
             </w:r>
             <w:r>
               <w:rPr>
@@ -2028,7 +1998,7 @@
                 <w:noProof/>
                 <w:webHidden/>
               </w:rPr>
-              <w:t>8</w:t>
+              <w:t>10</w:t>
             </w:r>
             <w:r>
               <w:rPr>
@@ -2107,7 +2077,7 @@
                 <w:noProof/>
                 <w:webHidden/>
               </w:rPr>
-              <w:t>8</w:t>
+              <w:t>10</w:t>
             </w:r>
             <w:r>
               <w:rPr>
@@ -2186,7 +2156,7 @@
                 <w:noProof/>
                 <w:webHidden/>
               </w:rPr>
-              <w:t>10</w:t>
+              <w:t>12</w:t>
             </w:r>
             <w:r>
               <w:rPr>
@@ -2293,7 +2263,7 @@
           <w:szCs w:val="32"/>
         </w:rPr>
       </w:pPr>
-      <w:bookmarkStart w:id="0" w:name="_Toc138250853"/>
+      <w:bookmarkStart w:id="1" w:name="_Toc138250853"/>
       <w:r>
         <w:rPr>
           <w:rFonts w:ascii="Times New Roman" w:hAnsi="Times New Roman" w:cs="Times New Roman"/>
@@ -2303,7 +2273,7 @@
         <w:lastRenderedPageBreak/>
         <w:t xml:space="preserve">1. </w:t>
       </w:r>
-      <w:bookmarkEnd w:id="0"/>
+      <w:bookmarkEnd w:id="1"/>
       <w:r>
         <w:rPr>
           <w:rFonts w:ascii="Times New Roman" w:hAnsi="Times New Roman" w:cs="Times New Roman"/>
@@ -2349,7 +2319,7 @@
           <w:szCs w:val="28"/>
         </w:rPr>
       </w:pPr>
-      <w:bookmarkStart w:id="1" w:name="_Toc138250854"/>
+      <w:bookmarkStart w:id="2" w:name="_Toc138250854"/>
       <w:r>
         <w:rPr>
           <w:rFonts w:ascii="Times New Roman" w:hAnsi="Times New Roman" w:cs="Times New Roman"/>
@@ -2358,7 +2328,7 @@
         </w:rPr>
         <w:t xml:space="preserve">1.1 </w:t>
       </w:r>
-      <w:bookmarkEnd w:id="1"/>
+      <w:bookmarkEnd w:id="2"/>
       <w:r>
         <w:rPr>
           <w:rFonts w:ascii="Times New Roman" w:hAnsi="Times New Roman" w:cs="Times New Roman"/>
@@ -2743,7 +2713,7 @@
           <w:szCs w:val="28"/>
         </w:rPr>
       </w:pPr>
-      <w:bookmarkStart w:id="2" w:name="_Toc138250855"/>
+      <w:bookmarkStart w:id="3" w:name="_Toc138250855"/>
       <w:r>
         <w:rPr>
           <w:rFonts w:ascii="Times New Roman" w:hAnsi="Times New Roman" w:cs="Times New Roman"/>
@@ -2752,7 +2722,7 @@
         </w:rPr>
         <w:t xml:space="preserve">1.2 </w:t>
       </w:r>
-      <w:bookmarkEnd w:id="2"/>
+      <w:bookmarkEnd w:id="3"/>
       <w:r>
         <w:rPr>
           <w:rFonts w:ascii="Times New Roman" w:hAnsi="Times New Roman" w:cs="Times New Roman"/>
@@ -2862,8 +2832,6 @@
         </w:rPr>
         <w:t>ток</w:t>
       </w:r>
-      <w:bookmarkStart w:id="3" w:name="_GoBack"/>
-      <w:bookmarkEnd w:id="3"/>
       <w:r>
         <w:rPr>
           <w:rFonts w:ascii="Times New Roman" w:hAnsi="Times New Roman" w:cs="Times New Roman"/>
@@ -4696,6 +4664,7 @@
       <w:showingPlcHdr/>
       <w15:appearance w15:val="hidden"/>
     </w:sdtPr>
+    <w:sdtEndPr/>
     <w:sdtContent>
       <w:p>
         <w:pPr>
@@ -5883,6 +5852,8 @@
   <w:rsids>
     <w:rsidRoot w:val="0007283C"/>
     <w:rsid w:val="0007283C"/>
+    <w:rsid w:val="00470406"/>
+    <w:rsid w:val="007A6B88"/>
     <w:rsid w:val="008767A5"/>
   </w:rsids>
   <m:mathPr>

</xml_diff>